<commit_message>
Aggiunta specifica servlet rimanenti
</commit_message>
<xml_diff>
--- a/Deliverables/Documents/05 - Object Design_WarriorsAdventure.docx
+++ b/Deliverables/Documents/05 - Object Design_WarriorsAdventure.docx
@@ -133,7 +133,21 @@
         <w:rPr>
           <w:rFonts w:cstheme="minorHAnsi"/>
         </w:rPr>
-        <w:t>Visto le scarse risorse finanziarie, le prestazioni punteranno ad offrire un esperienza di gioco accettabile, accettando qualche compromesso lato automatismi aggiornamenti senza riavviare la pagine di gioco.</w:t>
+        <w:t xml:space="preserve">Visto le scarse risorse finanziarie, le prestazioni punteranno ad offrire </w:t>
+      </w:r>
+      <w:proofErr w:type="gramStart"/>
+      <w:r>
+        <w:rPr>
+          <w:rFonts w:cstheme="minorHAnsi"/>
+        </w:rPr>
+        <w:t>un esperienza</w:t>
+      </w:r>
+      <w:proofErr w:type="gramEnd"/>
+      <w:r>
+        <w:rPr>
+          <w:rFonts w:cstheme="minorHAnsi"/>
+        </w:rPr>
+        <w:t xml:space="preserve"> di gioco accettabile, accettando qualche compromesso lato automatismi aggiornamenti senza riavviare la pagine di gioco.</w:t>
       </w:r>
     </w:p>
     <w:p>
@@ -205,7 +219,21 @@
         <w:rPr>
           <w:rFonts w:cstheme="minorHAnsi"/>
         </w:rPr>
-        <w:t>L’interfaccia manterrà tempi di risposta più bassi possibili, in modo da permettere ai giocatori un esperienza d’uso ottimale compatibilmente alle risorse hardware della macchina che fungerà da server.</w:t>
+        <w:t xml:space="preserve">L’interfaccia manterrà tempi di risposta più bassi possibili, in modo da permettere ai giocatori </w:t>
+      </w:r>
+      <w:proofErr w:type="gramStart"/>
+      <w:r>
+        <w:rPr>
+          <w:rFonts w:cstheme="minorHAnsi"/>
+        </w:rPr>
+        <w:t>un esperienza</w:t>
+      </w:r>
+      <w:proofErr w:type="gramEnd"/>
+      <w:r>
+        <w:rPr>
+          <w:rFonts w:cstheme="minorHAnsi"/>
+        </w:rPr>
+        <w:t xml:space="preserve"> d’uso ottimale compatibilmente alle risorse hardware della macchina che fungerà da server.</w:t>
       </w:r>
     </w:p>
     <w:p>
@@ -234,7 +262,21 @@
         <w:rPr>
           <w:rFonts w:cstheme="minorHAnsi"/>
         </w:rPr>
-        <w:t xml:space="preserve"> Grazie all’utilizzo di Java EE il progetto sarà diviso in una componente client e una componente server questo permetterà un ottima scalabilità permettendo al progetto di girare su un'unica macchina server. Per quanto riguarda modifiche e aggiornamenti al codice, insieme al documento verrà rilasciato anche un java doc.</w:t>
+        <w:t xml:space="preserve"> Grazie all’utilizzo di Java EE il progetto sarà diviso in una componente client e una componente server questo permetterà </w:t>
+      </w:r>
+      <w:proofErr w:type="gramStart"/>
+      <w:r>
+        <w:rPr>
+          <w:rFonts w:cstheme="minorHAnsi"/>
+        </w:rPr>
+        <w:t>un ottima</w:t>
+      </w:r>
+      <w:proofErr w:type="gramEnd"/>
+      <w:r>
+        <w:rPr>
+          <w:rFonts w:cstheme="minorHAnsi"/>
+        </w:rPr>
+        <w:t xml:space="preserve"> scalabilità permettendo al progetto di girare su un'unica macchina server. Per quanto riguarda modifiche e aggiornamenti al codice, insieme al documento verrà rilasciato anche un java doc.</w:t>
       </w:r>
     </w:p>
     <w:p>
@@ -286,13 +328,27 @@
         <w:rPr>
           <w:rFonts w:cstheme="minorHAnsi"/>
         </w:rPr>
-        <w:t>Il Sistema è multi-u</w:t>
-      </w:r>
-      <w:r>
-        <w:rPr>
-          <w:rFonts w:cstheme="minorHAnsi"/>
-        </w:rPr>
-        <w:t xml:space="preserve">tente (possono accedervi sia utenti comuni che amministratori, moderatori, gestori di gilda o gestori di torneo), per tale motivo il sistema nasconderà o mostrare funzionalità in base all’utente </w:t>
+        <w:t xml:space="preserve">Il Sistema è </w:t>
+      </w:r>
+      <w:proofErr w:type="gramStart"/>
+      <w:r>
+        <w:rPr>
+          <w:rFonts w:cstheme="minorHAnsi"/>
+        </w:rPr>
+        <w:t>multi-u</w:t>
+      </w:r>
+      <w:r>
+        <w:rPr>
+          <w:rFonts w:cstheme="minorHAnsi"/>
+        </w:rPr>
+        <w:t>tente</w:t>
+      </w:r>
+      <w:proofErr w:type="gramEnd"/>
+      <w:r>
+        <w:rPr>
+          <w:rFonts w:cstheme="minorHAnsi"/>
+        </w:rPr>
+        <w:t xml:space="preserve"> (possono accedervi sia utenti comuni che amministratori, moderatori, gestori di gilda o gestori di torneo), per tale motivo il sistema nasconderà o mostrare funzionalità in base all’utente </w:t>
       </w:r>
       <w:r>
         <w:rPr>
@@ -2099,8 +2155,6 @@
         </w:rPr>
         <w:t>3</w:t>
       </w:r>
-      <w:bookmarkStart w:id="1" w:name="_GoBack"/>
-      <w:bookmarkEnd w:id="1"/>
       <w:r>
         <w:rPr>
           <w:rFonts w:cstheme="minorHAnsi"/>
@@ -2154,7 +2208,31 @@
           <w:iCs/>
           <w:lang w:val="en-US"/>
         </w:rPr>
-        <w:t>protected void processRequest(HttpServletRequest request, HttpServletResponse response);</w:t>
+        <w:t xml:space="preserve">protected void </w:t>
+      </w:r>
+      <w:proofErr w:type="gramStart"/>
+      <w:r>
+        <w:rPr>
+          <w:rFonts w:cstheme="minorHAnsi"/>
+          <w:b/>
+          <w:bCs/>
+          <w:i/>
+          <w:iCs/>
+          <w:lang w:val="en-US"/>
+        </w:rPr>
+        <w:t>processRequest(</w:t>
+      </w:r>
+      <w:proofErr w:type="gramEnd"/>
+      <w:r>
+        <w:rPr>
+          <w:rFonts w:cstheme="minorHAnsi"/>
+          <w:b/>
+          <w:bCs/>
+          <w:i/>
+          <w:iCs/>
+          <w:lang w:val="en-US"/>
+        </w:rPr>
+        <w:t>HttpServletRequest request, HttpServletResponse response);</w:t>
       </w:r>
     </w:p>
     <w:p>
@@ -2423,19 +2501,7 @@
               <w:jc w:val="both"/>
             </w:pPr>
             <w:r>
-              <w:t xml:space="preserve">Restituisce in formato </w:t>
-            </w:r>
-            <w:r>
-              <w:t>J</w:t>
-            </w:r>
-            <w:r>
-              <w:t xml:space="preserve">SON la lista dei giocatori </w:t>
-            </w:r>
-            <w:r>
-              <w:t>bannati dall’amministratore</w:t>
-            </w:r>
-            <w:r>
-              <w:t xml:space="preserve"> in modo che possa essere visualizzata all’interno dell’interfaccia dell’amministratore.</w:t>
+              <w:t>Restituisce in formato JSON la lista dei giocatori bannati dall’amministratore in modo che possa essere visualizzata all’interno dell’interfaccia dell’amministratore.</w:t>
             </w:r>
           </w:p>
         </w:tc>
@@ -2659,19 +2725,7 @@
               <w:jc w:val="both"/>
             </w:pPr>
             <w:r>
-              <w:t xml:space="preserve">Preleva dalla form contente il bottone di </w:t>
-            </w:r>
-            <w:r>
-              <w:t>acquisto</w:t>
-            </w:r>
-            <w:r>
-              <w:t xml:space="preserve">, </w:t>
-            </w:r>
-            <w:r>
-              <w:t>l’ID dell’item che il giocatore desidera acquistare e lo acquista</w:t>
-            </w:r>
-            <w:r>
-              <w:t>.</w:t>
+              <w:t>Preleva dalla form contente il bottone di acquisto, l’ID dell’item che il giocatore desidera acquistare e lo acquista.</w:t>
             </w:r>
           </w:p>
         </w:tc>
@@ -2742,21 +2796,7 @@
                 <w:b/>
                 <w:bCs/>
               </w:rPr>
-              <w:t>Bought</w:t>
-            </w:r>
-            <w:r>
-              <w:rPr>
-                <w:b/>
-                <w:bCs/>
-              </w:rPr>
-              <w:t>Weapon</w:t>
-            </w:r>
-            <w:r>
-              <w:rPr>
-                <w:b/>
-                <w:bCs/>
-              </w:rPr>
-              <w:t>Servelt</w:t>
+              <w:t>BoughtWeaponServelt</w:t>
             </w:r>
           </w:p>
         </w:tc>
@@ -3276,6 +3316,1231 @@
         </w:rPr>
       </w:pPr>
     </w:p>
+    <w:tbl>
+      <w:tblPr>
+        <w:tblStyle w:val="Grigliatabella"/>
+        <w:tblW w:w="0" w:type="auto"/>
+        <w:tblLook w:val="04A0" w:firstRow="1" w:lastRow="0" w:firstColumn="1" w:lastColumn="0" w:noHBand="0" w:noVBand="1"/>
+      </w:tblPr>
+      <w:tblGrid>
+        <w:gridCol w:w="1838"/>
+        <w:gridCol w:w="8618"/>
+      </w:tblGrid>
+      <w:tr>
+        <w:tc>
+          <w:tcPr>
+            <w:tcW w:w="1838" w:type="dxa"/>
+          </w:tcPr>
+          <w:p>
+            <w:pPr>
+              <w:tabs>
+                <w:tab w:val="left" w:pos="1840"/>
+              </w:tabs>
+              <w:rPr>
+                <w:b/>
+                <w:bCs/>
+              </w:rPr>
+            </w:pPr>
+            <w:r>
+              <w:rPr>
+                <w:b/>
+                <w:bCs/>
+              </w:rPr>
+              <w:t>Nome Servlet:</w:t>
+            </w:r>
+          </w:p>
+        </w:tc>
+        <w:tc>
+          <w:tcPr>
+            <w:tcW w:w="8618" w:type="dxa"/>
+          </w:tcPr>
+          <w:p>
+            <w:pPr>
+              <w:tabs>
+                <w:tab w:val="left" w:pos="1840"/>
+              </w:tabs>
+              <w:jc w:val="center"/>
+              <w:rPr>
+                <w:b/>
+                <w:bCs/>
+              </w:rPr>
+            </w:pPr>
+            <w:r>
+              <w:rPr>
+                <w:b/>
+                <w:bCs/>
+              </w:rPr>
+              <w:t>WeaponLoadServlet</w:t>
+            </w:r>
+          </w:p>
+        </w:tc>
+      </w:tr>
+      <w:tr>
+        <w:tc>
+          <w:tcPr>
+            <w:tcW w:w="1838" w:type="dxa"/>
+          </w:tcPr>
+          <w:p>
+            <w:pPr>
+              <w:tabs>
+                <w:tab w:val="left" w:pos="1840"/>
+              </w:tabs>
+              <w:rPr>
+                <w:b/>
+                <w:bCs/>
+              </w:rPr>
+            </w:pPr>
+            <w:r>
+              <w:rPr>
+                <w:b/>
+                <w:bCs/>
+              </w:rPr>
+              <w:t>Descrizione:</w:t>
+            </w:r>
+          </w:p>
+        </w:tc>
+        <w:tc>
+          <w:tcPr>
+            <w:tcW w:w="8618" w:type="dxa"/>
+          </w:tcPr>
+          <w:p>
+            <w:pPr>
+              <w:tabs>
+                <w:tab w:val="left" w:pos="1840"/>
+              </w:tabs>
+              <w:jc w:val="both"/>
+            </w:pPr>
+            <w:r>
+              <w:t>Restituisce in formato JSON la lista delle armi corrispondenti al livello del giocatore nella pagina del gioco.</w:t>
+            </w:r>
+          </w:p>
+        </w:tc>
+      </w:tr>
+    </w:tbl>
+    <w:p/>
+    <w:tbl>
+      <w:tblPr>
+        <w:tblStyle w:val="Grigliatabella"/>
+        <w:tblW w:w="0" w:type="auto"/>
+        <w:tblLook w:val="04A0" w:firstRow="1" w:lastRow="0" w:firstColumn="1" w:lastColumn="0" w:noHBand="0" w:noVBand="1"/>
+      </w:tblPr>
+      <w:tblGrid>
+        <w:gridCol w:w="1838"/>
+        <w:gridCol w:w="8618"/>
+      </w:tblGrid>
+      <w:tr>
+        <w:tc>
+          <w:tcPr>
+            <w:tcW w:w="1838" w:type="dxa"/>
+          </w:tcPr>
+          <w:p>
+            <w:pPr>
+              <w:tabs>
+                <w:tab w:val="left" w:pos="1840"/>
+              </w:tabs>
+              <w:rPr>
+                <w:b/>
+                <w:bCs/>
+              </w:rPr>
+            </w:pPr>
+            <w:r>
+              <w:rPr>
+                <w:b/>
+                <w:bCs/>
+              </w:rPr>
+              <w:t>Nome Servlet:</w:t>
+            </w:r>
+          </w:p>
+        </w:tc>
+        <w:tc>
+          <w:tcPr>
+            <w:tcW w:w="8618" w:type="dxa"/>
+          </w:tcPr>
+          <w:p>
+            <w:pPr>
+              <w:tabs>
+                <w:tab w:val="left" w:pos="1840"/>
+              </w:tabs>
+              <w:jc w:val="center"/>
+              <w:rPr>
+                <w:b/>
+                <w:bCs/>
+              </w:rPr>
+            </w:pPr>
+            <w:r>
+              <w:rPr>
+                <w:b/>
+                <w:bCs/>
+              </w:rPr>
+              <w:t>UnbanServlet</w:t>
+            </w:r>
+          </w:p>
+        </w:tc>
+      </w:tr>
+      <w:tr>
+        <w:tc>
+          <w:tcPr>
+            <w:tcW w:w="1838" w:type="dxa"/>
+          </w:tcPr>
+          <w:p>
+            <w:pPr>
+              <w:tabs>
+                <w:tab w:val="left" w:pos="1840"/>
+              </w:tabs>
+              <w:rPr>
+                <w:b/>
+                <w:bCs/>
+              </w:rPr>
+            </w:pPr>
+            <w:r>
+              <w:rPr>
+                <w:b/>
+                <w:bCs/>
+              </w:rPr>
+              <w:lastRenderedPageBreak/>
+              <w:t>Descrizione:</w:t>
+            </w:r>
+          </w:p>
+        </w:tc>
+        <w:tc>
+          <w:tcPr>
+            <w:tcW w:w="8618" w:type="dxa"/>
+          </w:tcPr>
+          <w:p>
+            <w:pPr>
+              <w:tabs>
+                <w:tab w:val="left" w:pos="1840"/>
+              </w:tabs>
+              <w:jc w:val="both"/>
+            </w:pPr>
+            <w:r>
+              <w:t>Imposta a False l’attributo BAN di un giocatore in modo da permettergli di accedere al sito.</w:t>
+            </w:r>
+          </w:p>
+        </w:tc>
+      </w:tr>
+    </w:tbl>
+    <w:p/>
+    <w:tbl>
+      <w:tblPr>
+        <w:tblStyle w:val="Grigliatabella"/>
+        <w:tblW w:w="0" w:type="auto"/>
+        <w:tblLook w:val="04A0" w:firstRow="1" w:lastRow="0" w:firstColumn="1" w:lastColumn="0" w:noHBand="0" w:noVBand="1"/>
+      </w:tblPr>
+      <w:tblGrid>
+        <w:gridCol w:w="1838"/>
+        <w:gridCol w:w="8618"/>
+      </w:tblGrid>
+      <w:tr>
+        <w:tc>
+          <w:tcPr>
+            <w:tcW w:w="1838" w:type="dxa"/>
+          </w:tcPr>
+          <w:p>
+            <w:pPr>
+              <w:tabs>
+                <w:tab w:val="left" w:pos="1840"/>
+              </w:tabs>
+              <w:rPr>
+                <w:b/>
+                <w:bCs/>
+              </w:rPr>
+            </w:pPr>
+            <w:r>
+              <w:rPr>
+                <w:b/>
+                <w:bCs/>
+              </w:rPr>
+              <w:t>Nome Servlet:</w:t>
+            </w:r>
+          </w:p>
+        </w:tc>
+        <w:tc>
+          <w:tcPr>
+            <w:tcW w:w="8618" w:type="dxa"/>
+          </w:tcPr>
+          <w:p>
+            <w:pPr>
+              <w:tabs>
+                <w:tab w:val="left" w:pos="1840"/>
+              </w:tabs>
+              <w:jc w:val="center"/>
+              <w:rPr>
+                <w:b/>
+                <w:bCs/>
+              </w:rPr>
+            </w:pPr>
+            <w:r>
+              <w:rPr>
+                <w:b/>
+                <w:bCs/>
+              </w:rPr>
+              <w:t>ToGameServlet</w:t>
+            </w:r>
+          </w:p>
+          <w:p/>
+        </w:tc>
+      </w:tr>
+      <w:tr>
+        <w:tc>
+          <w:tcPr>
+            <w:tcW w:w="1838" w:type="dxa"/>
+          </w:tcPr>
+          <w:p>
+            <w:pPr>
+              <w:tabs>
+                <w:tab w:val="left" w:pos="1840"/>
+              </w:tabs>
+              <w:rPr>
+                <w:b/>
+                <w:bCs/>
+              </w:rPr>
+            </w:pPr>
+            <w:r>
+              <w:rPr>
+                <w:b/>
+                <w:bCs/>
+              </w:rPr>
+              <w:t>Descrizione:</w:t>
+            </w:r>
+          </w:p>
+        </w:tc>
+        <w:tc>
+          <w:tcPr>
+            <w:tcW w:w="8618" w:type="dxa"/>
+          </w:tcPr>
+          <w:p>
+            <w:pPr>
+              <w:tabs>
+                <w:tab w:val="left" w:pos="1840"/>
+              </w:tabs>
+              <w:jc w:val="both"/>
+            </w:pPr>
+            <w:r>
+              <w:t>Manda alla pagina del gioco utilizzando il nome del Giocatore e il nome del personaggio scelto per caricare le statistiche del personaggio correttamente, sincronizzandolo alla sessione.</w:t>
+            </w:r>
+          </w:p>
+        </w:tc>
+      </w:tr>
+    </w:tbl>
+    <w:p/>
+    <w:tbl>
+      <w:tblPr>
+        <w:tblStyle w:val="Grigliatabella"/>
+        <w:tblW w:w="0" w:type="auto"/>
+        <w:tblLook w:val="04A0" w:firstRow="1" w:lastRow="0" w:firstColumn="1" w:lastColumn="0" w:noHBand="0" w:noVBand="1"/>
+      </w:tblPr>
+      <w:tblGrid>
+        <w:gridCol w:w="1838"/>
+        <w:gridCol w:w="8618"/>
+      </w:tblGrid>
+      <w:tr>
+        <w:tc>
+          <w:tcPr>
+            <w:tcW w:w="1838" w:type="dxa"/>
+          </w:tcPr>
+          <w:p>
+            <w:pPr>
+              <w:tabs>
+                <w:tab w:val="left" w:pos="1840"/>
+              </w:tabs>
+              <w:rPr>
+                <w:b/>
+                <w:bCs/>
+              </w:rPr>
+            </w:pPr>
+            <w:r>
+              <w:rPr>
+                <w:b/>
+                <w:bCs/>
+              </w:rPr>
+              <w:t>Nome Servlet:</w:t>
+            </w:r>
+          </w:p>
+        </w:tc>
+        <w:tc>
+          <w:tcPr>
+            <w:tcW w:w="8618" w:type="dxa"/>
+          </w:tcPr>
+          <w:p>
+            <w:pPr>
+              <w:tabs>
+                <w:tab w:val="left" w:pos="1840"/>
+              </w:tabs>
+              <w:jc w:val="center"/>
+              <w:rPr>
+                <w:b/>
+                <w:bCs/>
+              </w:rPr>
+            </w:pPr>
+            <w:r>
+              <w:rPr>
+                <w:b/>
+                <w:bCs/>
+              </w:rPr>
+              <w:t>StartCombatServlet</w:t>
+            </w:r>
+          </w:p>
+        </w:tc>
+      </w:tr>
+      <w:tr>
+        <w:tc>
+          <w:tcPr>
+            <w:tcW w:w="1838" w:type="dxa"/>
+          </w:tcPr>
+          <w:p>
+            <w:pPr>
+              <w:tabs>
+                <w:tab w:val="left" w:pos="1840"/>
+              </w:tabs>
+              <w:rPr>
+                <w:b/>
+                <w:bCs/>
+              </w:rPr>
+            </w:pPr>
+            <w:r>
+              <w:rPr>
+                <w:b/>
+                <w:bCs/>
+              </w:rPr>
+              <w:t>Descrizione:</w:t>
+            </w:r>
+          </w:p>
+        </w:tc>
+        <w:tc>
+          <w:tcPr>
+            <w:tcW w:w="8618" w:type="dxa"/>
+          </w:tcPr>
+          <w:p>
+            <w:pPr>
+              <w:tabs>
+                <w:tab w:val="left" w:pos="1840"/>
+              </w:tabs>
+              <w:jc w:val="both"/>
+            </w:pPr>
+            <w:r>
+              <w:t>Crea una nuova istanza di un combattimento tra due giocatori.</w:t>
+            </w:r>
+          </w:p>
+        </w:tc>
+      </w:tr>
+    </w:tbl>
+    <w:p/>
+    <w:tbl>
+      <w:tblPr>
+        <w:tblStyle w:val="Grigliatabella"/>
+        <w:tblW w:w="0" w:type="auto"/>
+        <w:tblLook w:val="04A0" w:firstRow="1" w:lastRow="0" w:firstColumn="1" w:lastColumn="0" w:noHBand="0" w:noVBand="1"/>
+      </w:tblPr>
+      <w:tblGrid>
+        <w:gridCol w:w="1838"/>
+        <w:gridCol w:w="8618"/>
+      </w:tblGrid>
+      <w:tr>
+        <w:tc>
+          <w:tcPr>
+            <w:tcW w:w="1838" w:type="dxa"/>
+          </w:tcPr>
+          <w:p>
+            <w:pPr>
+              <w:tabs>
+                <w:tab w:val="left" w:pos="1840"/>
+              </w:tabs>
+              <w:rPr>
+                <w:b/>
+                <w:bCs/>
+              </w:rPr>
+            </w:pPr>
+            <w:r>
+              <w:rPr>
+                <w:b/>
+                <w:bCs/>
+              </w:rPr>
+              <w:t>Nome Servlet:</w:t>
+            </w:r>
+          </w:p>
+        </w:tc>
+        <w:tc>
+          <w:tcPr>
+            <w:tcW w:w="8618" w:type="dxa"/>
+          </w:tcPr>
+          <w:p>
+            <w:pPr>
+              <w:tabs>
+                <w:tab w:val="left" w:pos="1840"/>
+              </w:tabs>
+              <w:jc w:val="center"/>
+              <w:rPr>
+                <w:b/>
+                <w:bCs/>
+              </w:rPr>
+            </w:pPr>
+            <w:r>
+              <w:rPr>
+                <w:b/>
+                <w:bCs/>
+              </w:rPr>
+              <w:t>SaveServlet</w:t>
+            </w:r>
+          </w:p>
+        </w:tc>
+      </w:tr>
+      <w:tr>
+        <w:tc>
+          <w:tcPr>
+            <w:tcW w:w="1838" w:type="dxa"/>
+          </w:tcPr>
+          <w:p>
+            <w:pPr>
+              <w:tabs>
+                <w:tab w:val="left" w:pos="1840"/>
+              </w:tabs>
+              <w:rPr>
+                <w:b/>
+                <w:bCs/>
+              </w:rPr>
+            </w:pPr>
+            <w:r>
+              <w:rPr>
+                <w:b/>
+                <w:bCs/>
+              </w:rPr>
+              <w:t>Descrizione:</w:t>
+            </w:r>
+          </w:p>
+        </w:tc>
+        <w:tc>
+          <w:tcPr>
+            <w:tcW w:w="8618" w:type="dxa"/>
+          </w:tcPr>
+          <w:p>
+            <w:pPr>
+              <w:tabs>
+                <w:tab w:val="left" w:pos="1840"/>
+              </w:tabs>
+              <w:jc w:val="both"/>
+            </w:pPr>
+            <w:r>
+              <w:t>Permette di salvare i progressi di gioco di un Personaggio.</w:t>
+            </w:r>
+          </w:p>
+        </w:tc>
+      </w:tr>
+    </w:tbl>
+    <w:p/>
+    <w:tbl>
+      <w:tblPr>
+        <w:tblStyle w:val="Grigliatabella"/>
+        <w:tblW w:w="0" w:type="auto"/>
+        <w:tblLook w:val="04A0" w:firstRow="1" w:lastRow="0" w:firstColumn="1" w:lastColumn="0" w:noHBand="0" w:noVBand="1"/>
+      </w:tblPr>
+      <w:tblGrid>
+        <w:gridCol w:w="1838"/>
+        <w:gridCol w:w="8618"/>
+      </w:tblGrid>
+      <w:tr>
+        <w:tc>
+          <w:tcPr>
+            <w:tcW w:w="1838" w:type="dxa"/>
+          </w:tcPr>
+          <w:p>
+            <w:pPr>
+              <w:tabs>
+                <w:tab w:val="left" w:pos="1840"/>
+              </w:tabs>
+              <w:rPr>
+                <w:b/>
+                <w:bCs/>
+              </w:rPr>
+            </w:pPr>
+            <w:r>
+              <w:rPr>
+                <w:b/>
+                <w:bCs/>
+              </w:rPr>
+              <w:t>Nome Servlet:</w:t>
+            </w:r>
+          </w:p>
+        </w:tc>
+        <w:tc>
+          <w:tcPr>
+            <w:tcW w:w="8618" w:type="dxa"/>
+          </w:tcPr>
+          <w:p>
+            <w:pPr>
+              <w:tabs>
+                <w:tab w:val="left" w:pos="1840"/>
+              </w:tabs>
+              <w:jc w:val="center"/>
+              <w:rPr>
+                <w:b/>
+                <w:bCs/>
+              </w:rPr>
+            </w:pPr>
+            <w:r>
+              <w:rPr>
+                <w:b/>
+                <w:bCs/>
+              </w:rPr>
+              <w:t>RemoveServlet</w:t>
+            </w:r>
+          </w:p>
+        </w:tc>
+      </w:tr>
+      <w:tr>
+        <w:tc>
+          <w:tcPr>
+            <w:tcW w:w="1838" w:type="dxa"/>
+          </w:tcPr>
+          <w:p>
+            <w:pPr>
+              <w:tabs>
+                <w:tab w:val="left" w:pos="1840"/>
+              </w:tabs>
+              <w:rPr>
+                <w:b/>
+                <w:bCs/>
+              </w:rPr>
+            </w:pPr>
+            <w:r>
+              <w:rPr>
+                <w:b/>
+                <w:bCs/>
+              </w:rPr>
+              <w:t>Descrizione:</w:t>
+            </w:r>
+          </w:p>
+        </w:tc>
+        <w:tc>
+          <w:tcPr>
+            <w:tcW w:w="8618" w:type="dxa"/>
+          </w:tcPr>
+          <w:p>
+            <w:pPr>
+              <w:tabs>
+                <w:tab w:val="left" w:pos="1840"/>
+              </w:tabs>
+              <w:jc w:val="both"/>
+            </w:pPr>
+            <w:r>
+              <w:t>Permette ad un Amministratore di eliminare un Giocatore dal sito</w:t>
+            </w:r>
+          </w:p>
+        </w:tc>
+      </w:tr>
+    </w:tbl>
+    <w:p/>
+    <w:tbl>
+      <w:tblPr>
+        <w:tblStyle w:val="Grigliatabella"/>
+        <w:tblW w:w="0" w:type="auto"/>
+        <w:tblLook w:val="04A0" w:firstRow="1" w:lastRow="0" w:firstColumn="1" w:lastColumn="0" w:noHBand="0" w:noVBand="1"/>
+      </w:tblPr>
+      <w:tblGrid>
+        <w:gridCol w:w="1838"/>
+        <w:gridCol w:w="8618"/>
+      </w:tblGrid>
+      <w:tr>
+        <w:tc>
+          <w:tcPr>
+            <w:tcW w:w="1838" w:type="dxa"/>
+          </w:tcPr>
+          <w:p>
+            <w:pPr>
+              <w:tabs>
+                <w:tab w:val="left" w:pos="1840"/>
+              </w:tabs>
+              <w:rPr>
+                <w:b/>
+                <w:bCs/>
+              </w:rPr>
+            </w:pPr>
+            <w:r>
+              <w:rPr>
+                <w:b/>
+                <w:bCs/>
+              </w:rPr>
+              <w:t>Nome Servlet:</w:t>
+            </w:r>
+          </w:p>
+        </w:tc>
+        <w:tc>
+          <w:tcPr>
+            <w:tcW w:w="8618" w:type="dxa"/>
+          </w:tcPr>
+          <w:p>
+            <w:pPr>
+              <w:tabs>
+                <w:tab w:val="left" w:pos="1840"/>
+              </w:tabs>
+              <w:jc w:val="center"/>
+              <w:rPr>
+                <w:b/>
+                <w:bCs/>
+              </w:rPr>
+            </w:pPr>
+            <w:r>
+              <w:rPr>
+                <w:b/>
+                <w:bCs/>
+              </w:rPr>
+              <w:t>RegistrationServlet</w:t>
+            </w:r>
+          </w:p>
+        </w:tc>
+      </w:tr>
+      <w:tr>
+        <w:tc>
+          <w:tcPr>
+            <w:tcW w:w="1838" w:type="dxa"/>
+          </w:tcPr>
+          <w:p>
+            <w:pPr>
+              <w:tabs>
+                <w:tab w:val="left" w:pos="1840"/>
+              </w:tabs>
+              <w:rPr>
+                <w:b/>
+                <w:bCs/>
+              </w:rPr>
+            </w:pPr>
+            <w:r>
+              <w:rPr>
+                <w:b/>
+                <w:bCs/>
+              </w:rPr>
+              <w:t>Descrizione:</w:t>
+            </w:r>
+          </w:p>
+        </w:tc>
+        <w:tc>
+          <w:tcPr>
+            <w:tcW w:w="8618" w:type="dxa"/>
+          </w:tcPr>
+          <w:p>
+            <w:pPr>
+              <w:tabs>
+                <w:tab w:val="left" w:pos="1840"/>
+              </w:tabs>
+              <w:jc w:val="both"/>
+            </w:pPr>
+            <w:r>
+              <w:t>Permette all’utente finale di creare un nuovo account e di accedere all’area della creazione/selezione personaggio.</w:t>
+            </w:r>
+          </w:p>
+        </w:tc>
+      </w:tr>
+    </w:tbl>
+    <w:p/>
+    <w:tbl>
+      <w:tblPr>
+        <w:tblStyle w:val="Grigliatabella"/>
+        <w:tblW w:w="0" w:type="auto"/>
+        <w:tblLook w:val="04A0" w:firstRow="1" w:lastRow="0" w:firstColumn="1" w:lastColumn="0" w:noHBand="0" w:noVBand="1"/>
+      </w:tblPr>
+      <w:tblGrid>
+        <w:gridCol w:w="1838"/>
+        <w:gridCol w:w="8618"/>
+      </w:tblGrid>
+      <w:tr>
+        <w:tc>
+          <w:tcPr>
+            <w:tcW w:w="1838" w:type="dxa"/>
+          </w:tcPr>
+          <w:p>
+            <w:pPr>
+              <w:tabs>
+                <w:tab w:val="left" w:pos="1840"/>
+              </w:tabs>
+              <w:rPr>
+                <w:b/>
+                <w:bCs/>
+              </w:rPr>
+            </w:pPr>
+            <w:r>
+              <w:rPr>
+                <w:b/>
+                <w:bCs/>
+              </w:rPr>
+              <w:t>Nome Servlet:</w:t>
+            </w:r>
+          </w:p>
+        </w:tc>
+        <w:tc>
+          <w:tcPr>
+            <w:tcW w:w="8618" w:type="dxa"/>
+          </w:tcPr>
+          <w:p>
+            <w:pPr>
+              <w:tabs>
+                <w:tab w:val="left" w:pos="1840"/>
+              </w:tabs>
+              <w:jc w:val="center"/>
+              <w:rPr>
+                <w:b/>
+                <w:bCs/>
+              </w:rPr>
+            </w:pPr>
+            <w:r>
+              <w:rPr>
+                <w:b/>
+                <w:bCs/>
+              </w:rPr>
+              <w:t>OnlineListServelt</w:t>
+            </w:r>
+          </w:p>
+        </w:tc>
+      </w:tr>
+      <w:tr>
+        <w:tc>
+          <w:tcPr>
+            <w:tcW w:w="1838" w:type="dxa"/>
+          </w:tcPr>
+          <w:p>
+            <w:pPr>
+              <w:tabs>
+                <w:tab w:val="left" w:pos="1840"/>
+              </w:tabs>
+              <w:rPr>
+                <w:b/>
+                <w:bCs/>
+              </w:rPr>
+            </w:pPr>
+            <w:r>
+              <w:rPr>
+                <w:b/>
+                <w:bCs/>
+              </w:rPr>
+              <w:t>Descrizione:</w:t>
+            </w:r>
+          </w:p>
+        </w:tc>
+        <w:tc>
+          <w:tcPr>
+            <w:tcW w:w="8618" w:type="dxa"/>
+          </w:tcPr>
+          <w:p>
+            <w:pPr>
+              <w:tabs>
+                <w:tab w:val="left" w:pos="1840"/>
+              </w:tabs>
+              <w:jc w:val="both"/>
+            </w:pPr>
+            <w:r>
+              <w:t>Restituisce una collezione che contiene i nomi dei personaggi online.</w:t>
+            </w:r>
+          </w:p>
+        </w:tc>
+      </w:tr>
+    </w:tbl>
+    <w:p/>
+    <w:tbl>
+      <w:tblPr>
+        <w:tblStyle w:val="Grigliatabella"/>
+        <w:tblW w:w="0" w:type="auto"/>
+        <w:tblLook w:val="04A0" w:firstRow="1" w:lastRow="0" w:firstColumn="1" w:lastColumn="0" w:noHBand="0" w:noVBand="1"/>
+      </w:tblPr>
+      <w:tblGrid>
+        <w:gridCol w:w="1838"/>
+        <w:gridCol w:w="8618"/>
+      </w:tblGrid>
+      <w:tr>
+        <w:tc>
+          <w:tcPr>
+            <w:tcW w:w="1838" w:type="dxa"/>
+          </w:tcPr>
+          <w:p>
+            <w:pPr>
+              <w:tabs>
+                <w:tab w:val="left" w:pos="1840"/>
+              </w:tabs>
+              <w:rPr>
+                <w:b/>
+                <w:bCs/>
+              </w:rPr>
+            </w:pPr>
+            <w:r>
+              <w:rPr>
+                <w:b/>
+                <w:bCs/>
+              </w:rPr>
+              <w:t>Nome Servlet:</w:t>
+            </w:r>
+          </w:p>
+        </w:tc>
+        <w:tc>
+          <w:tcPr>
+            <w:tcW w:w="8618" w:type="dxa"/>
+          </w:tcPr>
+          <w:p>
+            <w:pPr>
+              <w:tabs>
+                <w:tab w:val="left" w:pos="1840"/>
+              </w:tabs>
+              <w:jc w:val="center"/>
+              <w:rPr>
+                <w:b/>
+                <w:bCs/>
+              </w:rPr>
+            </w:pPr>
+            <w:r>
+              <w:rPr>
+                <w:b/>
+                <w:bCs/>
+              </w:rPr>
+              <w:t>NotifyServlet</w:t>
+            </w:r>
+          </w:p>
+        </w:tc>
+      </w:tr>
+      <w:tr>
+        <w:tc>
+          <w:tcPr>
+            <w:tcW w:w="1838" w:type="dxa"/>
+          </w:tcPr>
+          <w:p>
+            <w:pPr>
+              <w:tabs>
+                <w:tab w:val="left" w:pos="1840"/>
+              </w:tabs>
+              <w:rPr>
+                <w:b/>
+                <w:bCs/>
+              </w:rPr>
+            </w:pPr>
+            <w:r>
+              <w:rPr>
+                <w:b/>
+                <w:bCs/>
+              </w:rPr>
+              <w:t>Descrizione:</w:t>
+            </w:r>
+          </w:p>
+        </w:tc>
+        <w:tc>
+          <w:tcPr>
+            <w:tcW w:w="8618" w:type="dxa"/>
+          </w:tcPr>
+          <w:p>
+            <w:pPr>
+              <w:tabs>
+                <w:tab w:val="left" w:pos="1840"/>
+              </w:tabs>
+              <w:jc w:val="both"/>
+            </w:pPr>
+            <w:r>
+              <w:t>Crea una nuova notifica tra due Personaggi.</w:t>
+            </w:r>
+          </w:p>
+        </w:tc>
+      </w:tr>
+    </w:tbl>
+    <w:p/>
+    <w:tbl>
+      <w:tblPr>
+        <w:tblStyle w:val="Grigliatabella"/>
+        <w:tblW w:w="0" w:type="auto"/>
+        <w:tblLook w:val="04A0" w:firstRow="1" w:lastRow="0" w:firstColumn="1" w:lastColumn="0" w:noHBand="0" w:noVBand="1"/>
+      </w:tblPr>
+      <w:tblGrid>
+        <w:gridCol w:w="1838"/>
+        <w:gridCol w:w="8618"/>
+      </w:tblGrid>
+      <w:tr>
+        <w:tc>
+          <w:tcPr>
+            <w:tcW w:w="1838" w:type="dxa"/>
+          </w:tcPr>
+          <w:p>
+            <w:pPr>
+              <w:tabs>
+                <w:tab w:val="left" w:pos="1840"/>
+              </w:tabs>
+              <w:rPr>
+                <w:b/>
+                <w:bCs/>
+              </w:rPr>
+            </w:pPr>
+            <w:r>
+              <w:rPr>
+                <w:b/>
+                <w:bCs/>
+              </w:rPr>
+              <w:t>Nome Servlet:</w:t>
+            </w:r>
+          </w:p>
+        </w:tc>
+        <w:tc>
+          <w:tcPr>
+            <w:tcW w:w="8618" w:type="dxa"/>
+          </w:tcPr>
+          <w:p>
+            <w:pPr>
+              <w:tabs>
+                <w:tab w:val="left" w:pos="1840"/>
+              </w:tabs>
+              <w:jc w:val="center"/>
+              <w:rPr>
+                <w:b/>
+                <w:bCs/>
+              </w:rPr>
+            </w:pPr>
+            <w:r>
+              <w:rPr>
+                <w:b/>
+                <w:bCs/>
+              </w:rPr>
+              <w:t>NotifyDisplayServlet</w:t>
+            </w:r>
+          </w:p>
+        </w:tc>
+      </w:tr>
+      <w:tr>
+        <w:tc>
+          <w:tcPr>
+            <w:tcW w:w="1838" w:type="dxa"/>
+          </w:tcPr>
+          <w:p>
+            <w:pPr>
+              <w:tabs>
+                <w:tab w:val="left" w:pos="1840"/>
+              </w:tabs>
+              <w:rPr>
+                <w:b/>
+                <w:bCs/>
+              </w:rPr>
+            </w:pPr>
+            <w:r>
+              <w:rPr>
+                <w:b/>
+                <w:bCs/>
+              </w:rPr>
+              <w:t>Descrizione:</w:t>
+            </w:r>
+          </w:p>
+        </w:tc>
+        <w:tc>
+          <w:tcPr>
+            <w:tcW w:w="8618" w:type="dxa"/>
+          </w:tcPr>
+          <w:p>
+            <w:pPr>
+              <w:tabs>
+                <w:tab w:val="left" w:pos="1840"/>
+              </w:tabs>
+              <w:jc w:val="both"/>
+            </w:pPr>
+            <w:r>
+              <w:t>Restituisce in formato JSON una collezione che rappresenta tutte le notifiche che un personaggio ha ricevuto.</w:t>
+            </w:r>
+          </w:p>
+        </w:tc>
+      </w:tr>
+    </w:tbl>
+    <w:p/>
+    <w:tbl>
+      <w:tblPr>
+        <w:tblStyle w:val="Grigliatabella"/>
+        <w:tblW w:w="0" w:type="auto"/>
+        <w:tblLook w:val="04A0" w:firstRow="1" w:lastRow="0" w:firstColumn="1" w:lastColumn="0" w:noHBand="0" w:noVBand="1"/>
+      </w:tblPr>
+      <w:tblGrid>
+        <w:gridCol w:w="1838"/>
+        <w:gridCol w:w="8618"/>
+      </w:tblGrid>
+      <w:tr>
+        <w:tc>
+          <w:tcPr>
+            <w:tcW w:w="1838" w:type="dxa"/>
+          </w:tcPr>
+          <w:p>
+            <w:pPr>
+              <w:tabs>
+                <w:tab w:val="left" w:pos="1840"/>
+              </w:tabs>
+              <w:rPr>
+                <w:b/>
+                <w:bCs/>
+              </w:rPr>
+            </w:pPr>
+            <w:r>
+              <w:rPr>
+                <w:b/>
+                <w:bCs/>
+              </w:rPr>
+              <w:t>Nome Servlet:</w:t>
+            </w:r>
+          </w:p>
+        </w:tc>
+        <w:tc>
+          <w:tcPr>
+            <w:tcW w:w="8618" w:type="dxa"/>
+          </w:tcPr>
+          <w:p>
+            <w:pPr>
+              <w:tabs>
+                <w:tab w:val="left" w:pos="1840"/>
+              </w:tabs>
+              <w:jc w:val="center"/>
+              <w:rPr>
+                <w:b/>
+                <w:bCs/>
+              </w:rPr>
+            </w:pPr>
+            <w:r>
+              <w:rPr>
+                <w:b/>
+                <w:bCs/>
+              </w:rPr>
+              <w:t>LogoutServlet</w:t>
+            </w:r>
+          </w:p>
+        </w:tc>
+      </w:tr>
+      <w:tr>
+        <w:tc>
+          <w:tcPr>
+            <w:tcW w:w="1838" w:type="dxa"/>
+          </w:tcPr>
+          <w:p>
+            <w:pPr>
+              <w:tabs>
+                <w:tab w:val="left" w:pos="1840"/>
+              </w:tabs>
+              <w:rPr>
+                <w:b/>
+                <w:bCs/>
+              </w:rPr>
+            </w:pPr>
+            <w:r>
+              <w:rPr>
+                <w:b/>
+                <w:bCs/>
+              </w:rPr>
+              <w:t>Descrizione:</w:t>
+            </w:r>
+          </w:p>
+        </w:tc>
+        <w:tc>
+          <w:tcPr>
+            <w:tcW w:w="8618" w:type="dxa"/>
+          </w:tcPr>
+          <w:p>
+            <w:pPr>
+              <w:tabs>
+                <w:tab w:val="left" w:pos="1840"/>
+              </w:tabs>
+              <w:jc w:val="both"/>
+            </w:pPr>
+            <w:r>
+              <w:t>Permette di eseguire il logout in maniera sicura, distruggendo la sessione e salvando i dati di progressione del personaggio.</w:t>
+            </w:r>
+          </w:p>
+        </w:tc>
+      </w:tr>
+    </w:tbl>
+    <w:p/>
+    <w:tbl>
+      <w:tblPr>
+        <w:tblStyle w:val="Grigliatabella"/>
+        <w:tblW w:w="0" w:type="auto"/>
+        <w:tblLook w:val="04A0" w:firstRow="1" w:lastRow="0" w:firstColumn="1" w:lastColumn="0" w:noHBand="0" w:noVBand="1"/>
+      </w:tblPr>
+      <w:tblGrid>
+        <w:gridCol w:w="1838"/>
+        <w:gridCol w:w="8618"/>
+      </w:tblGrid>
+      <w:tr>
+        <w:tc>
+          <w:tcPr>
+            <w:tcW w:w="1838" w:type="dxa"/>
+          </w:tcPr>
+          <w:p>
+            <w:pPr>
+              <w:tabs>
+                <w:tab w:val="left" w:pos="1840"/>
+              </w:tabs>
+              <w:rPr>
+                <w:b/>
+                <w:bCs/>
+              </w:rPr>
+            </w:pPr>
+            <w:r>
+              <w:rPr>
+                <w:b/>
+                <w:bCs/>
+              </w:rPr>
+              <w:t>Nome Servlet:</w:t>
+            </w:r>
+          </w:p>
+        </w:tc>
+        <w:tc>
+          <w:tcPr>
+            <w:tcW w:w="8618" w:type="dxa"/>
+          </w:tcPr>
+          <w:p>
+            <w:pPr>
+              <w:tabs>
+                <w:tab w:val="left" w:pos="1840"/>
+              </w:tabs>
+              <w:jc w:val="center"/>
+              <w:rPr>
+                <w:b/>
+                <w:bCs/>
+              </w:rPr>
+            </w:pPr>
+            <w:r>
+              <w:rPr>
+                <w:b/>
+                <w:bCs/>
+              </w:rPr>
+              <w:t>LoginServlet</w:t>
+            </w:r>
+          </w:p>
+        </w:tc>
+      </w:tr>
+      <w:tr>
+        <w:tc>
+          <w:tcPr>
+            <w:tcW w:w="1838" w:type="dxa"/>
+          </w:tcPr>
+          <w:p>
+            <w:pPr>
+              <w:tabs>
+                <w:tab w:val="left" w:pos="1840"/>
+              </w:tabs>
+              <w:rPr>
+                <w:b/>
+                <w:bCs/>
+              </w:rPr>
+            </w:pPr>
+            <w:r>
+              <w:rPr>
+                <w:b/>
+                <w:bCs/>
+              </w:rPr>
+              <w:t>Descrizione:</w:t>
+            </w:r>
+          </w:p>
+        </w:tc>
+        <w:tc>
+          <w:tcPr>
+            <w:tcW w:w="8618" w:type="dxa"/>
+          </w:tcPr>
+          <w:p>
+            <w:pPr>
+              <w:tabs>
+                <w:tab w:val="left" w:pos="1840"/>
+              </w:tabs>
+              <w:jc w:val="both"/>
+            </w:pPr>
+            <w:r>
+              <w:t>Permette l’accesso al sito se un utente e registrato.</w:t>
+            </w:r>
+          </w:p>
+        </w:tc>
+      </w:tr>
+    </w:tbl>
     <w:p>
       <w:pPr>
         <w:tabs>
@@ -3286,6 +4551,8 @@
           <w:bCs/>
         </w:rPr>
       </w:pPr>
+      <w:bookmarkStart w:id="1" w:name="_GoBack"/>
+      <w:bookmarkEnd w:id="1"/>
     </w:p>
     <w:sectPr>
       <w:pgSz w:w="11906" w:h="16838"/>

</xml_diff>